<commit_message>
Atualização do artigo em pt-br
Foi realizado alterações no artigo de acordo com o necessário
</commit_message>
<xml_diff>
--- a/Src/Core/Artigo/Engetec DaeLink PT-BR.docx
+++ b/Src/Core/Artigo/Engetec DaeLink PT-BR.docx
@@ -1,6 +1,6 @@
 
 <file path=word/document.xml><?xml version="1.0" encoding="utf-8"?>
-<w:document xmlns:wpc="http://schemas.microsoft.com/office/word/2010/wordprocessingCanvas" xmlns:cx="http://schemas.microsoft.com/office/drawing/2014/chartex" xmlns:cx1="http://schemas.microsoft.com/office/drawing/2015/9/8/chartex" xmlns:cx2="http://schemas.microsoft.com/office/drawing/2015/10/21/chartex" xmlns:cx3="http://schemas.microsoft.com/office/drawing/2016/5/9/chartex" xmlns:cx4="http://schemas.microsoft.com/office/drawing/2016/5/10/chartex" xmlns:cx5="http://schemas.microsoft.com/office/drawing/2016/5/11/chartex" xmlns:cx6="http://schemas.microsoft.com/office/drawing/2016/5/12/chartex" xmlns:cx7="http://schemas.microsoft.com/office/drawing/2016/5/13/chartex" xmlns:cx8="http://schemas.microsoft.com/office/drawing/2016/5/14/chartex" xmlns:mc="http://schemas.openxmlformats.org/markup-compatibility/2006" xmlns:aink="http://schemas.microsoft.com/office/drawing/2016/ink" xmlns:am3d="http://schemas.microsoft.com/office/drawing/2017/model3d" xmlns:o="urn:schemas-microsoft-com:office:office" xmlns:oel="http://schemas.microsoft.com/office/2019/extlst" xmlns:r="http://schemas.openxmlformats.org/officeDocument/2006/relationships" xmlns:m="http://schemas.openxmlformats.org/officeDocument/2006/math" xmlns:v="urn:schemas-microsoft-com:vml" xmlns:wp14="http://schemas.microsoft.com/office/word/2010/wordprocessingDrawing" xmlns:wp="http://schemas.openxmlformats.org/drawingml/2006/wordprocessingDrawing" xmlns:w10="urn:schemas-microsoft-com:office:word" xmlns:w="http://schemas.openxmlformats.org/wordprocessingml/2006/main" xmlns:w14="http://schemas.microsoft.com/office/word/2010/wordml" xmlns:w15="http://schemas.microsoft.com/office/word/2012/wordml" xmlns:w16cex="http://schemas.microsoft.com/office/word/2018/wordml/cex" xmlns:w16cid="http://schemas.microsoft.com/office/word/2016/wordml/cid" xmlns:w16="http://schemas.microsoft.com/office/word/2018/wordml" xmlns:w16sdtdh="http://schemas.microsoft.com/office/word/2020/wordml/sdtdatahash" xmlns:w16se="http://schemas.microsoft.com/office/word/2015/wordml/symex" xmlns:wpg="http://schemas.microsoft.com/office/word/2010/wordprocessingGroup" xmlns:wpi="http://schemas.microsoft.com/office/word/2010/wordprocessingInk" xmlns:wne="http://schemas.microsoft.com/office/word/2006/wordml" xmlns:wps="http://schemas.microsoft.com/office/word/2010/wordprocessingShape" mc:Ignorable="w14 w15 w16se w16cid w16 w16cex w16sdtdh wp14">
+<w:document xmlns:wpc="http://schemas.microsoft.com/office/word/2010/wordprocessingCanvas" xmlns:mc="http://schemas.openxmlformats.org/markup-compatibility/2006" xmlns:o="urn:schemas-microsoft-com:office:office" xmlns:r="http://schemas.openxmlformats.org/officeDocument/2006/relationships" xmlns:m="http://schemas.openxmlformats.org/officeDocument/2006/math" xmlns:v="urn:schemas-microsoft-com:vml" xmlns:wp14="http://schemas.microsoft.com/office/word/2010/wordprocessingDrawing" xmlns:wp="http://schemas.openxmlformats.org/drawingml/2006/wordprocessingDrawing" xmlns:w10="urn:schemas-microsoft-com:office:word" xmlns:w="http://schemas.openxmlformats.org/wordprocessingml/2006/main" xmlns:w14="http://schemas.microsoft.com/office/word/2010/wordml" xmlns:w15="http://schemas.microsoft.com/office/word/2012/wordml" xmlns:wpg="http://schemas.microsoft.com/office/word/2010/wordprocessingGroup" xmlns:wpi="http://schemas.microsoft.com/office/word/2010/wordprocessingInk" xmlns:wne="http://schemas.microsoft.com/office/word/2006/wordml" xmlns:wps="http://schemas.microsoft.com/office/word/2010/wordprocessingShape" mc:Ignorable="w14 w15 wp14">
   <w:body>
     <w:p>
       <w:pPr>
@@ -2258,7 +2258,23 @@
           <w:rStyle w:val="normaltextrun"/>
           <w:color w:val="000000" w:themeColor="text1"/>
         </w:rPr>
-        <w:t xml:space="preserve"> Vite foi selecionado para o desenvolvimento web devido </w:t>
+        <w:t xml:space="preserve"> </w:t>
+      </w:r>
+      <w:proofErr w:type="spellStart"/>
+      <w:r>
+        <w:rPr>
+          <w:rStyle w:val="normaltextrun"/>
+          <w:color w:val="000000" w:themeColor="text1"/>
+        </w:rPr>
+        <w:t>Vite</w:t>
+      </w:r>
+      <w:proofErr w:type="spellEnd"/>
+      <w:r>
+        <w:rPr>
+          <w:rStyle w:val="normaltextrun"/>
+          <w:color w:val="000000" w:themeColor="text1"/>
+        </w:rPr>
+        <w:t xml:space="preserve"> foi selecionado para o desenvolvimento web devido </w:t>
       </w:r>
       <w:r>
         <w:rPr>
@@ -2745,12 +2761,6 @@
     </w:p>
     <w:p>
       <w:pPr>
-        <w:pBdr>
-          <w:top w:val="single" w:sz="4" w:space="4" w:color="000000"/>
-          <w:left w:val="single" w:sz="4" w:space="4" w:color="000000"/>
-          <w:bottom w:val="single" w:sz="4" w:space="4" w:color="000000"/>
-          <w:right w:val="single" w:sz="4" w:space="4" w:color="000000"/>
-        </w:pBdr>
         <w:spacing w:after="120" w:line="240" w:lineRule="auto"/>
         <w:jc w:val="center"/>
         <w:rPr>
@@ -2760,11 +2770,12 @@
       <w:r>
         <w:rPr>
           <w:noProof/>
+          <w:lang w:eastAsia="pt-BR"/>
         </w:rPr>
         <w:drawing>
-          <wp:inline distT="0" distB="0" distL="0" distR="0" wp14:anchorId="3312A32D" wp14:editId="022E3882">
+          <wp:inline distT="0" distB="0" distL="0" distR="0" wp14:anchorId="3312A32D" wp14:editId="280906F7">
             <wp:extent cx="3583415" cy="3821778"/>
-            <wp:effectExtent l="0" t="0" r="0" b="0"/>
+            <wp:effectExtent l="19050" t="19050" r="17145" b="26670"/>
             <wp:docPr id="1670126429" name="Imagem 1670126429"/>
             <wp:cNvGraphicFramePr>
               <a:graphicFrameLocks xmlns:a="http://schemas.openxmlformats.org/drawingml/2006/main" noChangeAspect="1"/>
@@ -2796,6 +2807,11 @@
                     <a:prstGeom prst="rect">
                       <a:avLst/>
                     </a:prstGeom>
+                    <a:ln w="19050">
+                      <a:solidFill>
+                        <a:schemeClr val="tx1"/>
+                      </a:solidFill>
+                    </a:ln>
                   </pic:spPr>
                 </pic:pic>
               </a:graphicData>
@@ -3269,54 +3285,25 @@
           <w:sz w:val="20"/>
           <w:szCs w:val="20"/>
         </w:rPr>
-        <w:t>Figur</w:t>
-      </w:r>
-      <w:r>
-        <w:rPr>
-          <w:rFonts w:ascii="Calibri" w:eastAsia="Calibri" w:hAnsi="Calibri" w:cs="Calibri"/>
-          <w:color w:val="000000" w:themeColor="text1"/>
-          <w:sz w:val="20"/>
-          <w:szCs w:val="20"/>
-        </w:rPr>
-        <w:t>a</w:t>
-      </w:r>
-      <w:r>
-        <w:rPr>
-          <w:rFonts w:ascii="Calibri" w:eastAsia="Calibri" w:hAnsi="Calibri" w:cs="Calibri"/>
-          <w:color w:val="000000" w:themeColor="text1"/>
-          <w:sz w:val="20"/>
-          <w:szCs w:val="20"/>
-        </w:rPr>
-        <w:t xml:space="preserve"> 2 – </w:t>
-      </w:r>
-      <w:proofErr w:type="spellStart"/>
-      <w:r>
-        <w:rPr>
-          <w:rFonts w:ascii="Calibri" w:eastAsia="Calibri" w:hAnsi="Calibri" w:cs="Calibri"/>
-          <w:color w:val="000000" w:themeColor="text1"/>
-          <w:sz w:val="20"/>
-          <w:szCs w:val="20"/>
-        </w:rPr>
-        <w:t>Pagína</w:t>
-      </w:r>
-      <w:proofErr w:type="spellEnd"/>
-      <w:r>
-        <w:rPr>
-          <w:rFonts w:ascii="Calibri" w:eastAsia="Calibri" w:hAnsi="Calibri" w:cs="Calibri"/>
-          <w:color w:val="000000" w:themeColor="text1"/>
-          <w:sz w:val="20"/>
-          <w:szCs w:val="20"/>
-        </w:rPr>
-        <w:t xml:space="preserve"> de processos no </w:t>
-      </w:r>
-      <w:r>
-        <w:rPr>
-          <w:rFonts w:ascii="Calibri" w:eastAsia="Calibri" w:hAnsi="Calibri" w:cs="Calibri"/>
-          <w:color w:val="000000" w:themeColor="text1"/>
-          <w:sz w:val="20"/>
-          <w:szCs w:val="20"/>
-        </w:rPr>
-        <w:t>website</w:t>
+        <w:t xml:space="preserve">Figura 2 – </w:t>
+      </w:r>
+      <w:r>
+        <w:rPr>
+          <w:rFonts w:ascii="Calibri" w:eastAsia="Calibri" w:hAnsi="Calibri" w:cs="Calibri"/>
+          <w:color w:val="000000" w:themeColor="text1"/>
+          <w:sz w:val="20"/>
+          <w:szCs w:val="20"/>
+        </w:rPr>
+        <w:t>Página</w:t>
+      </w:r>
+      <w:r>
+        <w:rPr>
+          <w:rFonts w:ascii="Calibri" w:eastAsia="Calibri" w:hAnsi="Calibri" w:cs="Calibri"/>
+          <w:color w:val="000000" w:themeColor="text1"/>
+          <w:sz w:val="20"/>
+          <w:szCs w:val="20"/>
+        </w:rPr>
+        <w:t xml:space="preserve"> de processos no website</w:t>
       </w:r>
     </w:p>
     <w:p>
@@ -3336,6 +3323,10 @@
         <w:jc w:val="center"/>
       </w:pPr>
       <w:r>
+        <w:rPr>
+          <w:noProof/>
+          <w:lang w:eastAsia="pt-BR"/>
+        </w:rPr>
         <w:drawing>
           <wp:inline distT="0" distB="0" distL="0" distR="0" wp14:anchorId="3C73B6F3" wp14:editId="3E3E4F03">
             <wp:extent cx="5759450" cy="2745740"/>
@@ -3469,8 +3460,22 @@
           <w:szCs w:val="28"/>
           <w:shd w:val="clear" w:color="auto" w:fill="FFFFFF"/>
         </w:rPr>
-        <w:t>e Vite</w:t>
-      </w:r>
+        <w:t xml:space="preserve">e </w:t>
+      </w:r>
+      <w:proofErr w:type="spellStart"/>
+      <w:r>
+        <w:rPr>
+          <w:rFonts w:cstheme="minorHAnsi"/>
+          <w:b/>
+          <w:bCs/>
+          <w:color w:val="084971"/>
+          <w:sz w:val="28"/>
+          <w:szCs w:val="28"/>
+          <w:shd w:val="clear" w:color="auto" w:fill="FFFFFF"/>
+        </w:rPr>
+        <w:t>Vite</w:t>
+      </w:r>
+      <w:proofErr w:type="spellEnd"/>
     </w:p>
     <w:p>
       <w:pPr>
@@ -3521,7 +3526,15 @@
         <w:jc w:val="both"/>
       </w:pPr>
       <w:r>
-        <w:t xml:space="preserve">Projetada pelo engenheiro do Facebook Jordan </w:t>
+        <w:t xml:space="preserve">Projetada pelo engenheiro do </w:t>
+      </w:r>
+      <w:proofErr w:type="spellStart"/>
+      <w:r>
+        <w:t>Facebook</w:t>
+      </w:r>
+      <w:proofErr w:type="spellEnd"/>
+      <w:r>
+        <w:t xml:space="preserve"> Jordan </w:t>
       </w:r>
       <w:proofErr w:type="spellStart"/>
       <w:r>
@@ -3559,7 +3572,15 @@
       </w:r>
       <w:proofErr w:type="spellEnd"/>
       <w:r>
-        <w:t xml:space="preserve"> surge o Vite, cujo nome em francês significa “rápido”. Essa ferramenta cumpre seu propósito ao permitir a criação de projeto front-</w:t>
+        <w:t xml:space="preserve"> surge o </w:t>
+      </w:r>
+      <w:proofErr w:type="spellStart"/>
+      <w:r>
+        <w:t>Vite</w:t>
+      </w:r>
+      <w:proofErr w:type="spellEnd"/>
+      <w:r>
+        <w:t>, cujo nome em francês significa “rápido”. Essa ferramenta cumpre seu propósito ao permitir a criação de projeto front-</w:t>
       </w:r>
       <w:proofErr w:type="spellStart"/>
       <w:r>
@@ -3688,7 +3709,23 @@
       </w:r>
       <w:proofErr w:type="spellEnd"/>
       <w:r>
-        <w:t>) e Android, sendo criado pelo Facebook open-</w:t>
+        <w:t xml:space="preserve">) e </w:t>
+      </w:r>
+      <w:proofErr w:type="spellStart"/>
+      <w:r>
+        <w:t>Android</w:t>
+      </w:r>
+      <w:proofErr w:type="spellEnd"/>
+      <w:r>
+        <w:t xml:space="preserve">, sendo criado pelo </w:t>
+      </w:r>
+      <w:proofErr w:type="spellStart"/>
+      <w:r>
+        <w:t>Facebook</w:t>
+      </w:r>
+      <w:proofErr w:type="spellEnd"/>
+      <w:r>
+        <w:t xml:space="preserve"> open-</w:t>
       </w:r>
       <w:proofErr w:type="spellStart"/>
       <w:r>
@@ -3759,28 +3796,14 @@
         <w:rPr>
           <w:shd w:val="clear" w:color="auto" w:fill="FFFFFF"/>
         </w:rPr>
-        <w:t>create</w:t>
+        <w:t>create-react-app</w:t>
       </w:r>
       <w:proofErr w:type="spellEnd"/>
       <w:r>
         <w:rPr>
           <w:shd w:val="clear" w:color="auto" w:fill="FFFFFF"/>
         </w:rPr>
-        <w:t>-</w:t>
-      </w:r>
-      <w:proofErr w:type="spellStart"/>
-      <w:r>
-        <w:rPr>
-          <w:shd w:val="clear" w:color="auto" w:fill="FFFFFF"/>
-        </w:rPr>
-        <w:t>react</w:t>
-      </w:r>
-      <w:proofErr w:type="spellEnd"/>
-      <w:r>
-        <w:rPr>
-          <w:shd w:val="clear" w:color="auto" w:fill="FFFFFF"/>
-        </w:rPr>
-        <w:t xml:space="preserve">-app do </w:t>
+        <w:t xml:space="preserve"> do </w:t>
       </w:r>
       <w:proofErr w:type="spellStart"/>
       <w:r>
@@ -4038,6 +4061,7 @@
           <w:shd w:val="clear" w:color="auto" w:fill="FFFFFF"/>
         </w:rPr>
       </w:pPr>
+      <w:proofErr w:type="spellStart"/>
       <w:r>
         <w:rPr>
           <w:rFonts w:cstheme="minorHAnsi"/>
@@ -4048,7 +4072,20 @@
           <w:szCs w:val="28"/>
           <w:shd w:val="clear" w:color="auto" w:fill="FFFFFF"/>
         </w:rPr>
-        <w:t xml:space="preserve">Machine </w:t>
+        <w:t>Machine</w:t>
+      </w:r>
+      <w:proofErr w:type="spellEnd"/>
+      <w:r>
+        <w:rPr>
+          <w:rFonts w:cstheme="minorHAnsi"/>
+          <w:b/>
+          <w:bCs/>
+          <w:color w:val="084971"/>
+          <w:sz w:val="28"/>
+          <w:szCs w:val="28"/>
+          <w:shd w:val="clear" w:color="auto" w:fill="FFFFFF"/>
+        </w:rPr>
+        <w:t xml:space="preserve"> </w:t>
       </w:r>
       <w:proofErr w:type="spellStart"/>
       <w:r>
@@ -5007,6 +5044,7 @@
       <w:r>
         <w:rPr>
           <w:noProof/>
+          <w:lang w:eastAsia="pt-BR"/>
         </w:rPr>
         <w:drawing>
           <wp:inline distT="0" distB="0" distL="0" distR="0" wp14:anchorId="3E6F8C37" wp14:editId="296F1902">
@@ -5116,7 +5154,21 @@
         <w:rPr>
           <w:rStyle w:val="normaltextrun"/>
         </w:rPr>
-        <w:t xml:space="preserve">ython foi utilizado em conjunto com machine </w:t>
+        <w:t xml:space="preserve">ython foi utilizado em conjunto com </w:t>
+      </w:r>
+      <w:proofErr w:type="spellStart"/>
+      <w:r>
+        <w:rPr>
+          <w:rStyle w:val="normaltextrun"/>
+        </w:rPr>
+        <w:t>machine</w:t>
+      </w:r>
+      <w:proofErr w:type="spellEnd"/>
+      <w:r>
+        <w:rPr>
+          <w:rStyle w:val="normaltextrun"/>
+        </w:rPr>
+        <w:t xml:space="preserve"> </w:t>
       </w:r>
       <w:proofErr w:type="spellStart"/>
       <w:r>
@@ -5164,12 +5216,8 @@
         </w:rPr>
         <w:t xml:space="preserve"> eficiente e automatizada.</w:t>
       </w:r>
-      <w:r>
-        <w:rPr>
-          <w:rStyle w:val="eop"/>
-        </w:rPr>
-        <w:t> </w:t>
-      </w:r>
+      <w:bookmarkStart w:id="2" w:name="_GoBack"/>
+      <w:bookmarkEnd w:id="2"/>
     </w:p>
     <w:p>
       <w:pPr>
@@ -5268,6 +5316,7 @@
       <w:r>
         <w:rPr>
           <w:noProof/>
+          <w:lang w:eastAsia="pt-BR"/>
         </w:rPr>
         <w:drawing>
           <wp:inline distT="0" distB="0" distL="0" distR="0" wp14:anchorId="6593B029" wp14:editId="4B15CB80">
@@ -5541,12 +5590,6 @@
     <w:p>
       <w:pPr>
         <w:widowControl w:val="0"/>
-        <w:pBdr>
-          <w:top w:val="single" w:sz="4" w:space="4" w:color="000000"/>
-          <w:left w:val="single" w:sz="4" w:space="4" w:color="000000"/>
-          <w:bottom w:val="single" w:sz="4" w:space="4" w:color="000000"/>
-          <w:right w:val="single" w:sz="4" w:space="4" w:color="000000"/>
-        </w:pBdr>
         <w:tabs>
           <w:tab w:val="center" w:pos="4920"/>
           <w:tab w:val="right" w:pos="9840"/>
@@ -5557,11 +5600,12 @@
       <w:r>
         <w:rPr>
           <w:noProof/>
+          <w:lang w:eastAsia="pt-BR"/>
         </w:rPr>
         <w:drawing>
-          <wp:inline distT="0" distB="0" distL="0" distR="0" wp14:anchorId="0093E1F8" wp14:editId="651F86CC">
+          <wp:inline distT="0" distB="0" distL="0" distR="0" wp14:anchorId="0093E1F8" wp14:editId="26AA61F4">
             <wp:extent cx="2238375" cy="4621902"/>
-            <wp:effectExtent l="0" t="0" r="0" b="0"/>
+            <wp:effectExtent l="19050" t="19050" r="9525" b="26670"/>
             <wp:docPr id="323201449" name="Imagem 323201449"/>
             <wp:cNvGraphicFramePr>
               <a:graphicFrameLocks xmlns:a="http://schemas.openxmlformats.org/drawingml/2006/main" noChangeAspect="1"/>
@@ -5593,6 +5637,11 @@
                     <a:prstGeom prst="rect">
                       <a:avLst/>
                     </a:prstGeom>
+                    <a:ln w="19050">
+                      <a:solidFill>
+                        <a:schemeClr val="tx1"/>
+                      </a:solidFill>
+                    </a:ln>
                   </pic:spPr>
                 </pic:pic>
               </a:graphicData>
@@ -6391,7 +6440,6 @@
         </w:rPr>
         <w:t xml:space="preserve"> cruciais </w:t>
       </w:r>
-      <w:proofErr w:type="gramStart"/>
       <w:r>
         <w:rPr>
           <w:rStyle w:val="normaltextrun"/>
@@ -6406,7 +6454,6 @@
         </w:rPr>
         <w:t>o</w:t>
       </w:r>
-      <w:proofErr w:type="gramEnd"/>
       <w:r>
         <w:rPr>
           <w:rStyle w:val="normaltextrun"/>
@@ -7269,7 +7316,27 @@
           <w:sz w:val="20"/>
           <w:szCs w:val="20"/>
         </w:rPr>
-        <w:t>-Brasil: Editora Atlas Ltda, 2017. 192 p.</w:t>
+        <w:t xml:space="preserve">-Brasil: Editora Atlas </w:t>
+      </w:r>
+      <w:proofErr w:type="spellStart"/>
+      <w:r>
+        <w:rPr>
+          <w:rFonts w:ascii="Calibri" w:eastAsia="Calibri" w:hAnsi="Calibri" w:cs="Calibri"/>
+          <w:color w:val="000000" w:themeColor="text1"/>
+          <w:sz w:val="20"/>
+          <w:szCs w:val="20"/>
+        </w:rPr>
+        <w:t>Ltda</w:t>
+      </w:r>
+      <w:proofErr w:type="spellEnd"/>
+      <w:r>
+        <w:rPr>
+          <w:rFonts w:ascii="Calibri" w:eastAsia="Calibri" w:hAnsi="Calibri" w:cs="Calibri"/>
+          <w:color w:val="000000" w:themeColor="text1"/>
+          <w:sz w:val="20"/>
+          <w:szCs w:val="20"/>
+        </w:rPr>
+        <w:t>, 2017. 192 p.</w:t>
       </w:r>
     </w:p>
     <w:p>
@@ -7416,7 +7483,27 @@
           <w:sz w:val="20"/>
           <w:szCs w:val="20"/>
         </w:rPr>
-        <w:t xml:space="preserve"> Editora Ltda, 2024. 256 p.</w:t>
+        <w:t xml:space="preserve"> Editora </w:t>
+      </w:r>
+      <w:proofErr w:type="spellStart"/>
+      <w:r>
+        <w:rPr>
+          <w:rFonts w:ascii="Calibri" w:eastAsia="Calibri" w:hAnsi="Calibri" w:cs="Calibri"/>
+          <w:color w:val="000000" w:themeColor="text1"/>
+          <w:sz w:val="20"/>
+          <w:szCs w:val="20"/>
+        </w:rPr>
+        <w:t>Ltda</w:t>
+      </w:r>
+      <w:proofErr w:type="spellEnd"/>
+      <w:r>
+        <w:rPr>
+          <w:rFonts w:ascii="Calibri" w:eastAsia="Calibri" w:hAnsi="Calibri" w:cs="Calibri"/>
+          <w:color w:val="000000" w:themeColor="text1"/>
+          <w:sz w:val="20"/>
+          <w:szCs w:val="20"/>
+        </w:rPr>
+        <w:t>, 2024. 256 p.</w:t>
       </w:r>
     </w:p>
     <w:p>
@@ -8266,7 +8353,33 @@
           <w:sz w:val="20"/>
           <w:szCs w:val="20"/>
         </w:rPr>
-        <w:t xml:space="preserve"> Editora Ltda, 2021. 240 p.</w:t>
+        <w:t xml:space="preserve"> Editora </w:t>
+      </w:r>
+      <w:proofErr w:type="spellStart"/>
+      <w:r>
+        <w:rPr>
+          <w:rStyle w:val="Forte"/>
+          <w:rFonts w:ascii="Calibri" w:eastAsia="Calibri" w:hAnsi="Calibri" w:cs="Calibri"/>
+          <w:b w:val="0"/>
+          <w:bCs w:val="0"/>
+          <w:color w:val="000000" w:themeColor="text1"/>
+          <w:sz w:val="20"/>
+          <w:szCs w:val="20"/>
+        </w:rPr>
+        <w:t>Ltda</w:t>
+      </w:r>
+      <w:proofErr w:type="spellEnd"/>
+      <w:r>
+        <w:rPr>
+          <w:rStyle w:val="Forte"/>
+          <w:rFonts w:ascii="Calibri" w:eastAsia="Calibri" w:hAnsi="Calibri" w:cs="Calibri"/>
+          <w:b w:val="0"/>
+          <w:bCs w:val="0"/>
+          <w:color w:val="000000" w:themeColor="text1"/>
+          <w:sz w:val="20"/>
+          <w:szCs w:val="20"/>
+        </w:rPr>
+        <w:t>, 2021. 240 p.</w:t>
       </w:r>
     </w:p>
     <w:p>
@@ -9326,83 +9439,6 @@
           <w:szCs w:val="20"/>
         </w:rPr>
         <w:t>: 15 maio 2024.</w:t>
-      </w:r>
-    </w:p>
-    <w:p>
-      <w:pPr>
-        <w:pStyle w:val="paragraph"/>
-        <w:spacing w:before="0" w:beforeAutospacing="0" w:after="120" w:afterAutospacing="0"/>
-        <w:jc w:val="both"/>
-        <w:rPr>
-          <w:rFonts w:ascii="Calibri" w:eastAsia="Calibri" w:hAnsi="Calibri" w:cs="Calibri"/>
-          <w:color w:val="000000" w:themeColor="text1"/>
-          <w:sz w:val="20"/>
-          <w:szCs w:val="20"/>
-        </w:rPr>
-      </w:pPr>
-      <w:r>
-        <w:rPr>
-          <w:rFonts w:ascii="Calibri" w:eastAsia="Calibri" w:hAnsi="Calibri" w:cs="Calibri"/>
-          <w:color w:val="000000" w:themeColor="text1"/>
-          <w:sz w:val="20"/>
-          <w:szCs w:val="20"/>
-        </w:rPr>
-        <w:t xml:space="preserve">IBGE – </w:t>
-      </w:r>
-      <w:r>
-        <w:rPr>
-          <w:rFonts w:ascii="Calibri" w:eastAsia="Calibri" w:hAnsi="Calibri" w:cs="Calibri"/>
-          <w:b/>
-          <w:bCs/>
-          <w:color w:val="000000" w:themeColor="text1"/>
-          <w:sz w:val="20"/>
-          <w:szCs w:val="20"/>
-        </w:rPr>
-        <w:t>Instituto Brasileiro de Geografia e Estatística. Desemprego e informalidade são maiores entre as pessoas com deficiência.</w:t>
-      </w:r>
-      <w:r>
-        <w:rPr>
-          <w:rFonts w:ascii="Calibri" w:eastAsia="Calibri" w:hAnsi="Calibri" w:cs="Calibri"/>
-          <w:color w:val="000000" w:themeColor="text1"/>
-          <w:sz w:val="20"/>
-          <w:szCs w:val="20"/>
-        </w:rPr>
-        <w:t xml:space="preserve"> Agência de Notícias IBGE, 22 nov. 2022. Disponível em: </w:t>
-      </w:r>
-      <w:r>
-        <w:rPr>
-          <w:rFonts w:ascii="Calibri" w:eastAsia="Calibri" w:hAnsi="Calibri" w:cs="Calibri"/>
-          <w:sz w:val="20"/>
-          <w:szCs w:val="20"/>
-        </w:rPr>
-        <w:t>https://agenciadenoticias.ibge.gov.br/agencia-noticias/2012-agencia-de-noticias/noticias/34977-desemprego-e-informalidade-sao-maiores-entre-as-pessoas-com-deficiencia</w:t>
-      </w:r>
-      <w:r>
-        <w:rPr>
-          <w:rFonts w:ascii="Calibri" w:eastAsia="Calibri" w:hAnsi="Calibri" w:cs="Calibri"/>
-          <w:color w:val="000000" w:themeColor="text1"/>
-          <w:sz w:val="20"/>
-          <w:szCs w:val="20"/>
-        </w:rPr>
-        <w:t xml:space="preserve">. </w:t>
-      </w:r>
-      <w:r>
-        <w:rPr>
-          <w:rFonts w:ascii="Calibri" w:eastAsia="Calibri" w:hAnsi="Calibri" w:cs="Calibri"/>
-          <w:color w:val="000000" w:themeColor="text1"/>
-          <w:sz w:val="20"/>
-          <w:szCs w:val="20"/>
-        </w:rPr>
-        <w:t xml:space="preserve">Acessado em: </w:t>
-      </w:r>
-      <w:r>
-        <w:rPr>
-          <w:rFonts w:ascii="Calibri" w:eastAsia="Calibri" w:hAnsi="Calibri" w:cs="Calibri"/>
-          <w:color w:val="000000" w:themeColor="text1"/>
-          <w:sz w:val="20"/>
-          <w:szCs w:val="20"/>
-        </w:rPr>
-        <w:t>15 maio 2024.</w:t>
       </w:r>
     </w:p>
     <w:p>
@@ -10493,7 +10529,7 @@
 </file>
 
 <file path=word/endnotes.xml><?xml version="1.0" encoding="utf-8"?>
-<w:endnotes xmlns:wpc="http://schemas.microsoft.com/office/word/2010/wordprocessingCanvas" xmlns:cx="http://schemas.microsoft.com/office/drawing/2014/chartex" xmlns:cx1="http://schemas.microsoft.com/office/drawing/2015/9/8/chartex" xmlns:cx2="http://schemas.microsoft.com/office/drawing/2015/10/21/chartex" xmlns:cx3="http://schemas.microsoft.com/office/drawing/2016/5/9/chartex" xmlns:cx4="http://schemas.microsoft.com/office/drawing/2016/5/10/chartex" xmlns:cx5="http://schemas.microsoft.com/office/drawing/2016/5/11/chartex" xmlns:cx6="http://schemas.microsoft.com/office/drawing/2016/5/12/chartex" xmlns:cx7="http://schemas.microsoft.com/office/drawing/2016/5/13/chartex" xmlns:cx8="http://schemas.microsoft.com/office/drawing/2016/5/14/chartex" xmlns:mc="http://schemas.openxmlformats.org/markup-compatibility/2006" xmlns:aink="http://schemas.microsoft.com/office/drawing/2016/ink" xmlns:am3d="http://schemas.microsoft.com/office/drawing/2017/model3d" xmlns:o="urn:schemas-microsoft-com:office:office" xmlns:oel="http://schemas.microsoft.com/office/2019/extlst" xmlns:r="http://schemas.openxmlformats.org/officeDocument/2006/relationships" xmlns:m="http://schemas.openxmlformats.org/officeDocument/2006/math" xmlns:v="urn:schemas-microsoft-com:vml" xmlns:wp14="http://schemas.microsoft.com/office/word/2010/wordprocessingDrawing" xmlns:wp="http://schemas.openxmlformats.org/drawingml/2006/wordprocessingDrawing" xmlns:w10="urn:schemas-microsoft-com:office:word" xmlns:w="http://schemas.openxmlformats.org/wordprocessingml/2006/main" xmlns:w14="http://schemas.microsoft.com/office/word/2010/wordml" xmlns:w15="http://schemas.microsoft.com/office/word/2012/wordml" xmlns:w16cex="http://schemas.microsoft.com/office/word/2018/wordml/cex" xmlns:w16cid="http://schemas.microsoft.com/office/word/2016/wordml/cid" xmlns:w16="http://schemas.microsoft.com/office/word/2018/wordml" xmlns:w16sdtdh="http://schemas.microsoft.com/office/word/2020/wordml/sdtdatahash" xmlns:w16se="http://schemas.microsoft.com/office/word/2015/wordml/symex" xmlns:wpg="http://schemas.microsoft.com/office/word/2010/wordprocessingGroup" xmlns:wpi="http://schemas.microsoft.com/office/word/2010/wordprocessingInk" xmlns:wne="http://schemas.microsoft.com/office/word/2006/wordml" xmlns:wps="http://schemas.microsoft.com/office/word/2010/wordprocessingShape" mc:Ignorable="w14 w15 w16se w16cid w16 w16cex w16sdtdh wp14">
+<w:endnotes xmlns:wpc="http://schemas.microsoft.com/office/word/2010/wordprocessingCanvas" xmlns:mc="http://schemas.openxmlformats.org/markup-compatibility/2006" xmlns:o="urn:schemas-microsoft-com:office:office" xmlns:r="http://schemas.openxmlformats.org/officeDocument/2006/relationships" xmlns:m="http://schemas.openxmlformats.org/officeDocument/2006/math" xmlns:v="urn:schemas-microsoft-com:vml" xmlns:wp14="http://schemas.microsoft.com/office/word/2010/wordprocessingDrawing" xmlns:wp="http://schemas.openxmlformats.org/drawingml/2006/wordprocessingDrawing" xmlns:w10="urn:schemas-microsoft-com:office:word" xmlns:w="http://schemas.openxmlformats.org/wordprocessingml/2006/main" xmlns:w14="http://schemas.microsoft.com/office/word/2010/wordml" xmlns:w15="http://schemas.microsoft.com/office/word/2012/wordml" xmlns:wpg="http://schemas.microsoft.com/office/word/2010/wordprocessingGroup" xmlns:wpi="http://schemas.microsoft.com/office/word/2010/wordprocessingInk" xmlns:wne="http://schemas.microsoft.com/office/word/2006/wordml" xmlns:wps="http://schemas.microsoft.com/office/word/2010/wordprocessingShape" mc:Ignorable="w14 w15 wp14">
   <w:endnote w:type="separator" w:id="-1">
     <w:p>
       <w:pPr>
@@ -10525,7 +10561,7 @@
 </file>
 
 <file path=word/footer1.xml><?xml version="1.0" encoding="utf-8"?>
-<w:ftr xmlns:wpc="http://schemas.microsoft.com/office/word/2010/wordprocessingCanvas" xmlns:cx="http://schemas.microsoft.com/office/drawing/2014/chartex" xmlns:cx1="http://schemas.microsoft.com/office/drawing/2015/9/8/chartex" xmlns:cx2="http://schemas.microsoft.com/office/drawing/2015/10/21/chartex" xmlns:cx3="http://schemas.microsoft.com/office/drawing/2016/5/9/chartex" xmlns:cx4="http://schemas.microsoft.com/office/drawing/2016/5/10/chartex" xmlns:cx5="http://schemas.microsoft.com/office/drawing/2016/5/11/chartex" xmlns:cx6="http://schemas.microsoft.com/office/drawing/2016/5/12/chartex" xmlns:cx7="http://schemas.microsoft.com/office/drawing/2016/5/13/chartex" xmlns:cx8="http://schemas.microsoft.com/office/drawing/2016/5/14/chartex" xmlns:mc="http://schemas.openxmlformats.org/markup-compatibility/2006" xmlns:aink="http://schemas.microsoft.com/office/drawing/2016/ink" xmlns:am3d="http://schemas.microsoft.com/office/drawing/2017/model3d" xmlns:o="urn:schemas-microsoft-com:office:office" xmlns:oel="http://schemas.microsoft.com/office/2019/extlst" xmlns:r="http://schemas.openxmlformats.org/officeDocument/2006/relationships" xmlns:m="http://schemas.openxmlformats.org/officeDocument/2006/math" xmlns:v="urn:schemas-microsoft-com:vml" xmlns:wp14="http://schemas.microsoft.com/office/word/2010/wordprocessingDrawing" xmlns:wp="http://schemas.openxmlformats.org/drawingml/2006/wordprocessingDrawing" xmlns:w10="urn:schemas-microsoft-com:office:word" xmlns:w="http://schemas.openxmlformats.org/wordprocessingml/2006/main" xmlns:w14="http://schemas.microsoft.com/office/word/2010/wordml" xmlns:w15="http://schemas.microsoft.com/office/word/2012/wordml" xmlns:w16cex="http://schemas.microsoft.com/office/word/2018/wordml/cex" xmlns:w16cid="http://schemas.microsoft.com/office/word/2016/wordml/cid" xmlns:w16="http://schemas.microsoft.com/office/word/2018/wordml" xmlns:w16sdtdh="http://schemas.microsoft.com/office/word/2020/wordml/sdtdatahash" xmlns:w16se="http://schemas.microsoft.com/office/word/2015/wordml/symex" xmlns:wpg="http://schemas.microsoft.com/office/word/2010/wordprocessingGroup" xmlns:wpi="http://schemas.microsoft.com/office/word/2010/wordprocessingInk" xmlns:wne="http://schemas.microsoft.com/office/word/2006/wordml" xmlns:wps="http://schemas.microsoft.com/office/word/2010/wordprocessingShape" mc:Ignorable="w14 w15 w16se w16cid w16 w16cex w16sdtdh wp14">
+<w:ftr xmlns:wpc="http://schemas.microsoft.com/office/word/2010/wordprocessingCanvas" xmlns:mc="http://schemas.openxmlformats.org/markup-compatibility/2006" xmlns:o="urn:schemas-microsoft-com:office:office" xmlns:r="http://schemas.openxmlformats.org/officeDocument/2006/relationships" xmlns:m="http://schemas.openxmlformats.org/officeDocument/2006/math" xmlns:v="urn:schemas-microsoft-com:vml" xmlns:wp14="http://schemas.microsoft.com/office/word/2010/wordprocessingDrawing" xmlns:wp="http://schemas.openxmlformats.org/drawingml/2006/wordprocessingDrawing" xmlns:w10="urn:schemas-microsoft-com:office:word" xmlns:w="http://schemas.openxmlformats.org/wordprocessingml/2006/main" xmlns:w14="http://schemas.microsoft.com/office/word/2010/wordml" xmlns:w15="http://schemas.microsoft.com/office/word/2012/wordml" xmlns:wpg="http://schemas.microsoft.com/office/word/2010/wordprocessingGroup" xmlns:wpi="http://schemas.microsoft.com/office/word/2010/wordprocessingInk" xmlns:wne="http://schemas.microsoft.com/office/word/2006/wordml" xmlns:wps="http://schemas.microsoft.com/office/word/2010/wordprocessingShape" mc:Ignorable="w14 w15 wp14">
   <w:p>
     <w:pPr>
       <w:pStyle w:val="Rodap"/>
@@ -10535,7 +10571,7 @@
 </file>
 
 <file path=word/footer2.xml><?xml version="1.0" encoding="utf-8"?>
-<w:ftr xmlns:wpc="http://schemas.microsoft.com/office/word/2010/wordprocessingCanvas" xmlns:cx="http://schemas.microsoft.com/office/drawing/2014/chartex" xmlns:cx1="http://schemas.microsoft.com/office/drawing/2015/9/8/chartex" xmlns:cx2="http://schemas.microsoft.com/office/drawing/2015/10/21/chartex" xmlns:cx3="http://schemas.microsoft.com/office/drawing/2016/5/9/chartex" xmlns:cx4="http://schemas.microsoft.com/office/drawing/2016/5/10/chartex" xmlns:cx5="http://schemas.microsoft.com/office/drawing/2016/5/11/chartex" xmlns:cx6="http://schemas.microsoft.com/office/drawing/2016/5/12/chartex" xmlns:cx7="http://schemas.microsoft.com/office/drawing/2016/5/13/chartex" xmlns:cx8="http://schemas.microsoft.com/office/drawing/2016/5/14/chartex" xmlns:mc="http://schemas.openxmlformats.org/markup-compatibility/2006" xmlns:aink="http://schemas.microsoft.com/office/drawing/2016/ink" xmlns:am3d="http://schemas.microsoft.com/office/drawing/2017/model3d" xmlns:o="urn:schemas-microsoft-com:office:office" xmlns:oel="http://schemas.microsoft.com/office/2019/extlst" xmlns:r="http://schemas.openxmlformats.org/officeDocument/2006/relationships" xmlns:m="http://schemas.openxmlformats.org/officeDocument/2006/math" xmlns:v="urn:schemas-microsoft-com:vml" xmlns:wp14="http://schemas.microsoft.com/office/word/2010/wordprocessingDrawing" xmlns:wp="http://schemas.openxmlformats.org/drawingml/2006/wordprocessingDrawing" xmlns:w10="urn:schemas-microsoft-com:office:word" xmlns:w="http://schemas.openxmlformats.org/wordprocessingml/2006/main" xmlns:w14="http://schemas.microsoft.com/office/word/2010/wordml" xmlns:w15="http://schemas.microsoft.com/office/word/2012/wordml" xmlns:w16cex="http://schemas.microsoft.com/office/word/2018/wordml/cex" xmlns:w16cid="http://schemas.microsoft.com/office/word/2016/wordml/cid" xmlns:w16="http://schemas.microsoft.com/office/word/2018/wordml" xmlns:w16sdtdh="http://schemas.microsoft.com/office/word/2020/wordml/sdtdatahash" xmlns:w16se="http://schemas.microsoft.com/office/word/2015/wordml/symex" xmlns:wpg="http://schemas.microsoft.com/office/word/2010/wordprocessingGroup" xmlns:wpi="http://schemas.microsoft.com/office/word/2010/wordprocessingInk" xmlns:wne="http://schemas.microsoft.com/office/word/2006/wordml" xmlns:wps="http://schemas.microsoft.com/office/word/2010/wordprocessingShape" mc:Ignorable="w14 w15 w16se w16cid w16 w16cex w16sdtdh wp14">
+<w:ftr xmlns:wpc="http://schemas.microsoft.com/office/word/2010/wordprocessingCanvas" xmlns:mc="http://schemas.openxmlformats.org/markup-compatibility/2006" xmlns:o="urn:schemas-microsoft-com:office:office" xmlns:r="http://schemas.openxmlformats.org/officeDocument/2006/relationships" xmlns:m="http://schemas.openxmlformats.org/officeDocument/2006/math" xmlns:v="urn:schemas-microsoft-com:vml" xmlns:wp14="http://schemas.microsoft.com/office/word/2010/wordprocessingDrawing" xmlns:wp="http://schemas.openxmlformats.org/drawingml/2006/wordprocessingDrawing" xmlns:w10="urn:schemas-microsoft-com:office:word" xmlns:w="http://schemas.openxmlformats.org/wordprocessingml/2006/main" xmlns:w14="http://schemas.microsoft.com/office/word/2010/wordml" xmlns:w15="http://schemas.microsoft.com/office/word/2012/wordml" xmlns:wpg="http://schemas.microsoft.com/office/word/2010/wordprocessingGroup" xmlns:wpi="http://schemas.microsoft.com/office/word/2010/wordprocessingInk" xmlns:wne="http://schemas.microsoft.com/office/word/2006/wordml" xmlns:wps="http://schemas.microsoft.com/office/word/2010/wordprocessingShape" mc:Ignorable="w14 w15 wp14">
   <w:sdt>
     <w:sdtPr>
       <w:id w:val="403116190"/>
@@ -10638,7 +10674,7 @@
                                   <w:sz w:val="28"/>
                                   <w:szCs w:val="28"/>
                                 </w:rPr>
-                                <w:t>7</w:t>
+                                <w:t>11</w:t>
                               </w:r>
                               <w:r>
                                 <w:rPr>
@@ -10681,7 +10717,7 @@
                     <v:h position="#0,topLeft" xrange="0,21600"/>
                   </v:handles>
                 </v:shapetype>
-                <v:shape id="Triângulo isósceles 1" o:spid="_x0000_s1027" type="#_x0000_t5" style="position:absolute;margin-left:77.9pt;margin-top:0;width:129.1pt;height:124.7pt;z-index:251658241;visibility:visible;mso-wrap-style:square;mso-width-percent:0;mso-height-percent:0;mso-wrap-distance-left:9pt;mso-wrap-distance-top:0;mso-wrap-distance-right:9pt;mso-wrap-distance-bottom:0;mso-position-horizontal:right;mso-position-horizontal-relative:page;mso-position-vertical:bottom;mso-position-vertical-relative:page;mso-width-percent:0;mso-height-percent:0;mso-width-relative:page;mso-height-relative:page;v-text-anchor:top" o:gfxdata="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" adj="21600" fillcolor="#084971" stroked="f">
+                <v:shape id="Triângulo isósceles 1" o:spid="_x0000_s1027" type="#_x0000_t5" style="position:absolute;margin-left:77.9pt;margin-top:0;width:129.1pt;height:124.7pt;z-index:251658241;visibility:visible;mso-wrap-style:square;mso-width-percent:0;mso-height-percent:0;mso-wrap-distance-left:9pt;mso-wrap-distance-top:0;mso-wrap-distance-right:9pt;mso-wrap-distance-bottom:0;mso-position-horizontal:right;mso-position-horizontal-relative:page;mso-position-vertical:bottom;mso-position-vertical-relative:page;mso-width-percent:0;mso-height-percent:0;mso-width-relative:page;mso-height-relative:page;v-text-anchor:top" o:gfxdata="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" adj="21600" fillcolor="#084971" stroked="f">
                   <o:lock v:ext="edit" aspectratio="t"/>
                   <v:textbox inset=",0">
                     <w:txbxContent>
@@ -10725,7 +10761,7 @@
                             <w:sz w:val="28"/>
                             <w:szCs w:val="28"/>
                           </w:rPr>
-                          <w:t>7</w:t>
+                          <w:t>11</w:t>
                         </w:r>
                         <w:r>
                           <w:rPr>
@@ -10752,7 +10788,7 @@
 </file>
 
 <file path=word/footer3.xml><?xml version="1.0" encoding="utf-8"?>
-<w:ftr xmlns:wpc="http://schemas.microsoft.com/office/word/2010/wordprocessingCanvas" xmlns:cx="http://schemas.microsoft.com/office/drawing/2014/chartex" xmlns:cx1="http://schemas.microsoft.com/office/drawing/2015/9/8/chartex" xmlns:cx2="http://schemas.microsoft.com/office/drawing/2015/10/21/chartex" xmlns:cx3="http://schemas.microsoft.com/office/drawing/2016/5/9/chartex" xmlns:cx4="http://schemas.microsoft.com/office/drawing/2016/5/10/chartex" xmlns:cx5="http://schemas.microsoft.com/office/drawing/2016/5/11/chartex" xmlns:cx6="http://schemas.microsoft.com/office/drawing/2016/5/12/chartex" xmlns:cx7="http://schemas.microsoft.com/office/drawing/2016/5/13/chartex" xmlns:cx8="http://schemas.microsoft.com/office/drawing/2016/5/14/chartex" xmlns:mc="http://schemas.openxmlformats.org/markup-compatibility/2006" xmlns:aink="http://schemas.microsoft.com/office/drawing/2016/ink" xmlns:am3d="http://schemas.microsoft.com/office/drawing/2017/model3d" xmlns:o="urn:schemas-microsoft-com:office:office" xmlns:oel="http://schemas.microsoft.com/office/2019/extlst" xmlns:r="http://schemas.openxmlformats.org/officeDocument/2006/relationships" xmlns:m="http://schemas.openxmlformats.org/officeDocument/2006/math" xmlns:v="urn:schemas-microsoft-com:vml" xmlns:wp14="http://schemas.microsoft.com/office/word/2010/wordprocessingDrawing" xmlns:wp="http://schemas.openxmlformats.org/drawingml/2006/wordprocessingDrawing" xmlns:w10="urn:schemas-microsoft-com:office:word" xmlns:w="http://schemas.openxmlformats.org/wordprocessingml/2006/main" xmlns:w14="http://schemas.microsoft.com/office/word/2010/wordml" xmlns:w15="http://schemas.microsoft.com/office/word/2012/wordml" xmlns:w16cex="http://schemas.microsoft.com/office/word/2018/wordml/cex" xmlns:w16cid="http://schemas.microsoft.com/office/word/2016/wordml/cid" xmlns:w16="http://schemas.microsoft.com/office/word/2018/wordml" xmlns:w16sdtdh="http://schemas.microsoft.com/office/word/2020/wordml/sdtdatahash" xmlns:w16se="http://schemas.microsoft.com/office/word/2015/wordml/symex" xmlns:wpg="http://schemas.microsoft.com/office/word/2010/wordprocessingGroup" xmlns:wpi="http://schemas.microsoft.com/office/word/2010/wordprocessingInk" xmlns:wne="http://schemas.microsoft.com/office/word/2006/wordml" xmlns:wps="http://schemas.microsoft.com/office/word/2010/wordprocessingShape" mc:Ignorable="w14 w15 w16se w16cid w16 w16cex w16sdtdh wp14">
+<w:ftr xmlns:wpc="http://schemas.microsoft.com/office/word/2010/wordprocessingCanvas" xmlns:mc="http://schemas.openxmlformats.org/markup-compatibility/2006" xmlns:o="urn:schemas-microsoft-com:office:office" xmlns:r="http://schemas.openxmlformats.org/officeDocument/2006/relationships" xmlns:m="http://schemas.openxmlformats.org/officeDocument/2006/math" xmlns:v="urn:schemas-microsoft-com:vml" xmlns:wp14="http://schemas.microsoft.com/office/word/2010/wordprocessingDrawing" xmlns:wp="http://schemas.openxmlformats.org/drawingml/2006/wordprocessingDrawing" xmlns:w10="urn:schemas-microsoft-com:office:word" xmlns:w="http://schemas.openxmlformats.org/wordprocessingml/2006/main" xmlns:w14="http://schemas.microsoft.com/office/word/2010/wordml" xmlns:w15="http://schemas.microsoft.com/office/word/2012/wordml" xmlns:wpg="http://schemas.microsoft.com/office/word/2010/wordprocessingGroup" xmlns:wpi="http://schemas.microsoft.com/office/word/2010/wordprocessingInk" xmlns:wne="http://schemas.microsoft.com/office/word/2006/wordml" xmlns:wps="http://schemas.microsoft.com/office/word/2010/wordprocessingShape" mc:Ignorable="w14 w15 wp14">
   <w:p>
     <w:pPr>
       <w:pStyle w:val="Rodap"/>
@@ -10762,7 +10798,7 @@
 </file>
 
 <file path=word/footnotes.xml><?xml version="1.0" encoding="utf-8"?>
-<w:footnotes xmlns:wpc="http://schemas.microsoft.com/office/word/2010/wordprocessingCanvas" xmlns:cx="http://schemas.microsoft.com/office/drawing/2014/chartex" xmlns:cx1="http://schemas.microsoft.com/office/drawing/2015/9/8/chartex" xmlns:cx2="http://schemas.microsoft.com/office/drawing/2015/10/21/chartex" xmlns:cx3="http://schemas.microsoft.com/office/drawing/2016/5/9/chartex" xmlns:cx4="http://schemas.microsoft.com/office/drawing/2016/5/10/chartex" xmlns:cx5="http://schemas.microsoft.com/office/drawing/2016/5/11/chartex" xmlns:cx6="http://schemas.microsoft.com/office/drawing/2016/5/12/chartex" xmlns:cx7="http://schemas.microsoft.com/office/drawing/2016/5/13/chartex" xmlns:cx8="http://schemas.microsoft.com/office/drawing/2016/5/14/chartex" xmlns:mc="http://schemas.openxmlformats.org/markup-compatibility/2006" xmlns:aink="http://schemas.microsoft.com/office/drawing/2016/ink" xmlns:am3d="http://schemas.microsoft.com/office/drawing/2017/model3d" xmlns:o="urn:schemas-microsoft-com:office:office" xmlns:oel="http://schemas.microsoft.com/office/2019/extlst" xmlns:r="http://schemas.openxmlformats.org/officeDocument/2006/relationships" xmlns:m="http://schemas.openxmlformats.org/officeDocument/2006/math" xmlns:v="urn:schemas-microsoft-com:vml" xmlns:wp14="http://schemas.microsoft.com/office/word/2010/wordprocessingDrawing" xmlns:wp="http://schemas.openxmlformats.org/drawingml/2006/wordprocessingDrawing" xmlns:w10="urn:schemas-microsoft-com:office:word" xmlns:w="http://schemas.openxmlformats.org/wordprocessingml/2006/main" xmlns:w14="http://schemas.microsoft.com/office/word/2010/wordml" xmlns:w15="http://schemas.microsoft.com/office/word/2012/wordml" xmlns:w16cex="http://schemas.microsoft.com/office/word/2018/wordml/cex" xmlns:w16cid="http://schemas.microsoft.com/office/word/2016/wordml/cid" xmlns:w16="http://schemas.microsoft.com/office/word/2018/wordml" xmlns:w16sdtdh="http://schemas.microsoft.com/office/word/2020/wordml/sdtdatahash" xmlns:w16se="http://schemas.microsoft.com/office/word/2015/wordml/symex" xmlns:wpg="http://schemas.microsoft.com/office/word/2010/wordprocessingGroup" xmlns:wpi="http://schemas.microsoft.com/office/word/2010/wordprocessingInk" xmlns:wne="http://schemas.microsoft.com/office/word/2006/wordml" xmlns:wps="http://schemas.microsoft.com/office/word/2010/wordprocessingShape" mc:Ignorable="w14 w15 w16se w16cid w16 w16cex w16sdtdh wp14">
+<w:footnotes xmlns:wpc="http://schemas.microsoft.com/office/word/2010/wordprocessingCanvas" xmlns:mc="http://schemas.openxmlformats.org/markup-compatibility/2006" xmlns:o="urn:schemas-microsoft-com:office:office" xmlns:r="http://schemas.openxmlformats.org/officeDocument/2006/relationships" xmlns:m="http://schemas.openxmlformats.org/officeDocument/2006/math" xmlns:v="urn:schemas-microsoft-com:vml" xmlns:wp14="http://schemas.microsoft.com/office/word/2010/wordprocessingDrawing" xmlns:wp="http://schemas.openxmlformats.org/drawingml/2006/wordprocessingDrawing" xmlns:w10="urn:schemas-microsoft-com:office:word" xmlns:w="http://schemas.openxmlformats.org/wordprocessingml/2006/main" xmlns:w14="http://schemas.microsoft.com/office/word/2010/wordml" xmlns:w15="http://schemas.microsoft.com/office/word/2012/wordml" xmlns:wpg="http://schemas.microsoft.com/office/word/2010/wordprocessingGroup" xmlns:wpi="http://schemas.microsoft.com/office/word/2010/wordprocessingInk" xmlns:wne="http://schemas.microsoft.com/office/word/2006/wordml" xmlns:wps="http://schemas.microsoft.com/office/word/2010/wordprocessingShape" mc:Ignorable="w14 w15 wp14">
   <w:footnote w:type="separator" w:id="-1">
     <w:p>
       <w:pPr>
@@ -10794,7 +10830,7 @@
 </file>
 
 <file path=word/header1.xml><?xml version="1.0" encoding="utf-8"?>
-<w:hdr xmlns:wpc="http://schemas.microsoft.com/office/word/2010/wordprocessingCanvas" xmlns:cx="http://schemas.microsoft.com/office/drawing/2014/chartex" xmlns:cx1="http://schemas.microsoft.com/office/drawing/2015/9/8/chartex" xmlns:cx2="http://schemas.microsoft.com/office/drawing/2015/10/21/chartex" xmlns:cx3="http://schemas.microsoft.com/office/drawing/2016/5/9/chartex" xmlns:cx4="http://schemas.microsoft.com/office/drawing/2016/5/10/chartex" xmlns:cx5="http://schemas.microsoft.com/office/drawing/2016/5/11/chartex" xmlns:cx6="http://schemas.microsoft.com/office/drawing/2016/5/12/chartex" xmlns:cx7="http://schemas.microsoft.com/office/drawing/2016/5/13/chartex" xmlns:cx8="http://schemas.microsoft.com/office/drawing/2016/5/14/chartex" xmlns:mc="http://schemas.openxmlformats.org/markup-compatibility/2006" xmlns:aink="http://schemas.microsoft.com/office/drawing/2016/ink" xmlns:am3d="http://schemas.microsoft.com/office/drawing/2017/model3d" xmlns:o="urn:schemas-microsoft-com:office:office" xmlns:oel="http://schemas.microsoft.com/office/2019/extlst" xmlns:r="http://schemas.openxmlformats.org/officeDocument/2006/relationships" xmlns:m="http://schemas.openxmlformats.org/officeDocument/2006/math" xmlns:v="urn:schemas-microsoft-com:vml" xmlns:wp14="http://schemas.microsoft.com/office/word/2010/wordprocessingDrawing" xmlns:wp="http://schemas.openxmlformats.org/drawingml/2006/wordprocessingDrawing" xmlns:w10="urn:schemas-microsoft-com:office:word" xmlns:w="http://schemas.openxmlformats.org/wordprocessingml/2006/main" xmlns:w14="http://schemas.microsoft.com/office/word/2010/wordml" xmlns:w15="http://schemas.microsoft.com/office/word/2012/wordml" xmlns:w16cex="http://schemas.microsoft.com/office/word/2018/wordml/cex" xmlns:w16cid="http://schemas.microsoft.com/office/word/2016/wordml/cid" xmlns:w16="http://schemas.microsoft.com/office/word/2018/wordml" xmlns:w16sdtdh="http://schemas.microsoft.com/office/word/2020/wordml/sdtdatahash" xmlns:w16se="http://schemas.microsoft.com/office/word/2015/wordml/symex" xmlns:wpg="http://schemas.microsoft.com/office/word/2010/wordprocessingGroup" xmlns:wpi="http://schemas.microsoft.com/office/word/2010/wordprocessingInk" xmlns:wne="http://schemas.microsoft.com/office/word/2006/wordml" xmlns:wps="http://schemas.microsoft.com/office/word/2010/wordprocessingShape" mc:Ignorable="w14 w15 w16se w16cid w16 w16cex w16sdtdh wp14">
+<w:hdr xmlns:wpc="http://schemas.microsoft.com/office/word/2010/wordprocessingCanvas" xmlns:mc="http://schemas.openxmlformats.org/markup-compatibility/2006" xmlns:o="urn:schemas-microsoft-com:office:office" xmlns:r="http://schemas.openxmlformats.org/officeDocument/2006/relationships" xmlns:m="http://schemas.openxmlformats.org/officeDocument/2006/math" xmlns:v="urn:schemas-microsoft-com:vml" xmlns:wp14="http://schemas.microsoft.com/office/word/2010/wordprocessingDrawing" xmlns:wp="http://schemas.openxmlformats.org/drawingml/2006/wordprocessingDrawing" xmlns:w10="urn:schemas-microsoft-com:office:word" xmlns:w="http://schemas.openxmlformats.org/wordprocessingml/2006/main" xmlns:w14="http://schemas.microsoft.com/office/word/2010/wordml" xmlns:w15="http://schemas.microsoft.com/office/word/2012/wordml" xmlns:wpg="http://schemas.microsoft.com/office/word/2010/wordprocessingGroup" xmlns:wpi="http://schemas.microsoft.com/office/word/2010/wordprocessingInk" xmlns:wne="http://schemas.microsoft.com/office/word/2006/wordml" xmlns:wps="http://schemas.microsoft.com/office/word/2010/wordprocessingShape" mc:Ignorable="w14 w15 wp14">
   <w:p>
     <w:pPr>
       <w:pStyle w:val="Cabealho"/>
@@ -10804,7 +10840,7 @@
 </file>
 
 <file path=word/header2.xml><?xml version="1.0" encoding="utf-8"?>
-<w:hdr xmlns:wpc="http://schemas.microsoft.com/office/word/2010/wordprocessingCanvas" xmlns:cx="http://schemas.microsoft.com/office/drawing/2014/chartex" xmlns:cx1="http://schemas.microsoft.com/office/drawing/2015/9/8/chartex" xmlns:cx2="http://schemas.microsoft.com/office/drawing/2015/10/21/chartex" xmlns:cx3="http://schemas.microsoft.com/office/drawing/2016/5/9/chartex" xmlns:cx4="http://schemas.microsoft.com/office/drawing/2016/5/10/chartex" xmlns:cx5="http://schemas.microsoft.com/office/drawing/2016/5/11/chartex" xmlns:cx6="http://schemas.microsoft.com/office/drawing/2016/5/12/chartex" xmlns:cx7="http://schemas.microsoft.com/office/drawing/2016/5/13/chartex" xmlns:cx8="http://schemas.microsoft.com/office/drawing/2016/5/14/chartex" xmlns:mc="http://schemas.openxmlformats.org/markup-compatibility/2006" xmlns:aink="http://schemas.microsoft.com/office/drawing/2016/ink" xmlns:am3d="http://schemas.microsoft.com/office/drawing/2017/model3d" xmlns:o="urn:schemas-microsoft-com:office:office" xmlns:oel="http://schemas.microsoft.com/office/2019/extlst" xmlns:r="http://schemas.openxmlformats.org/officeDocument/2006/relationships" xmlns:m="http://schemas.openxmlformats.org/officeDocument/2006/math" xmlns:v="urn:schemas-microsoft-com:vml" xmlns:wp14="http://schemas.microsoft.com/office/word/2010/wordprocessingDrawing" xmlns:wp="http://schemas.openxmlformats.org/drawingml/2006/wordprocessingDrawing" xmlns:w10="urn:schemas-microsoft-com:office:word" xmlns:w="http://schemas.openxmlformats.org/wordprocessingml/2006/main" xmlns:w14="http://schemas.microsoft.com/office/word/2010/wordml" xmlns:w15="http://schemas.microsoft.com/office/word/2012/wordml" xmlns:w16cex="http://schemas.microsoft.com/office/word/2018/wordml/cex" xmlns:w16cid="http://schemas.microsoft.com/office/word/2016/wordml/cid" xmlns:w16="http://schemas.microsoft.com/office/word/2018/wordml" xmlns:w16sdtdh="http://schemas.microsoft.com/office/word/2020/wordml/sdtdatahash" xmlns:w16se="http://schemas.microsoft.com/office/word/2015/wordml/symex" xmlns:wpg="http://schemas.microsoft.com/office/word/2010/wordprocessingGroup" xmlns:wpi="http://schemas.microsoft.com/office/word/2010/wordprocessingInk" xmlns:wne="http://schemas.microsoft.com/office/word/2006/wordml" xmlns:wps="http://schemas.microsoft.com/office/word/2010/wordprocessingShape" mc:Ignorable="w14 w15 w16se w16cid w16 w16cex w16sdtdh wp14">
+<w:hdr xmlns:wpc="http://schemas.microsoft.com/office/word/2010/wordprocessingCanvas" xmlns:mc="http://schemas.openxmlformats.org/markup-compatibility/2006" xmlns:o="urn:schemas-microsoft-com:office:office" xmlns:r="http://schemas.openxmlformats.org/officeDocument/2006/relationships" xmlns:m="http://schemas.openxmlformats.org/officeDocument/2006/math" xmlns:v="urn:schemas-microsoft-com:vml" xmlns:wp14="http://schemas.microsoft.com/office/word/2010/wordprocessingDrawing" xmlns:wp="http://schemas.openxmlformats.org/drawingml/2006/wordprocessingDrawing" xmlns:w10="urn:schemas-microsoft-com:office:word" xmlns:w="http://schemas.openxmlformats.org/wordprocessingml/2006/main" xmlns:w14="http://schemas.microsoft.com/office/word/2010/wordml" xmlns:w15="http://schemas.microsoft.com/office/word/2012/wordml" xmlns:wpg="http://schemas.microsoft.com/office/word/2010/wordprocessingGroup" xmlns:wpi="http://schemas.microsoft.com/office/word/2010/wordprocessingInk" xmlns:wne="http://schemas.microsoft.com/office/word/2006/wordml" xmlns:wps="http://schemas.microsoft.com/office/word/2010/wordprocessingShape" mc:Ignorable="w14 w15 wp14">
   <w:tbl>
     <w:tblPr>
       <w:tblStyle w:val="Tabelacomgrade"/>
@@ -11092,7 +11128,7 @@
             </wp:anchor>
           </w:drawing>
         </mc:Choice>
-        <mc:Fallback>
+        <mc:Fallback xmlns:cx="http://schemas.microsoft.com/office/drawing/2014/chartex" xmlns:cx1="http://schemas.microsoft.com/office/drawing/2015/9/8/chartex" xmlns:cx2="http://schemas.microsoft.com/office/drawing/2015/10/21/chartex" xmlns:cx3="http://schemas.microsoft.com/office/drawing/2016/5/9/chartex" xmlns:cx4="http://schemas.microsoft.com/office/drawing/2016/5/10/chartex" xmlns:cx5="http://schemas.microsoft.com/office/drawing/2016/5/11/chartex" xmlns:cx6="http://schemas.microsoft.com/office/drawing/2016/5/12/chartex" xmlns:cx7="http://schemas.microsoft.com/office/drawing/2016/5/13/chartex" xmlns:cx8="http://schemas.microsoft.com/office/drawing/2016/5/14/chartex" xmlns:aink="http://schemas.microsoft.com/office/drawing/2016/ink" xmlns:am3d="http://schemas.microsoft.com/office/drawing/2017/model3d" xmlns:oel="http://schemas.microsoft.com/office/2019/extlst" xmlns:w16cex="http://schemas.microsoft.com/office/word/2018/wordml/cex" xmlns:w16cid="http://schemas.microsoft.com/office/word/2016/wordml/cid" xmlns:w16="http://schemas.microsoft.com/office/word/2018/wordml" xmlns:w16sdtdh="http://schemas.microsoft.com/office/word/2020/wordml/sdtdatahash" xmlns:w16se="http://schemas.microsoft.com/office/word/2015/wordml/symex">
           <w:pict>
             <v:rect w14:anchorId="44BD10BB" id="Retângulo 2" o:spid="_x0000_s1026" style="position:absolute;margin-left:-83pt;margin-top:-83.45pt;width:681.85pt;height:91.4pt;z-index:-251658240;visibility:visible;mso-wrap-style:square;mso-width-percent:0;mso-height-percent:0;mso-wrap-distance-left:9pt;mso-wrap-distance-top:0;mso-wrap-distance-right:9pt;mso-wrap-distance-bottom:0;mso-position-horizontal:absolute;mso-position-horizontal-relative:text;mso-position-vertical:absolute;mso-position-vertical-relative:text;mso-width-percent:0;mso-height-percent:0;mso-width-relative:margin;mso-height-relative:margin;v-text-anchor:middle" o:gfxdata="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" fillcolor="#084971" stroked="f" strokeweight="1pt">
               <v:textbox>
@@ -11114,7 +11150,7 @@
 </file>
 
 <file path=word/header3.xml><?xml version="1.0" encoding="utf-8"?>
-<w:hdr xmlns:wpc="http://schemas.microsoft.com/office/word/2010/wordprocessingCanvas" xmlns:cx="http://schemas.microsoft.com/office/drawing/2014/chartex" xmlns:cx1="http://schemas.microsoft.com/office/drawing/2015/9/8/chartex" xmlns:cx2="http://schemas.microsoft.com/office/drawing/2015/10/21/chartex" xmlns:cx3="http://schemas.microsoft.com/office/drawing/2016/5/9/chartex" xmlns:cx4="http://schemas.microsoft.com/office/drawing/2016/5/10/chartex" xmlns:cx5="http://schemas.microsoft.com/office/drawing/2016/5/11/chartex" xmlns:cx6="http://schemas.microsoft.com/office/drawing/2016/5/12/chartex" xmlns:cx7="http://schemas.microsoft.com/office/drawing/2016/5/13/chartex" xmlns:cx8="http://schemas.microsoft.com/office/drawing/2016/5/14/chartex" xmlns:mc="http://schemas.openxmlformats.org/markup-compatibility/2006" xmlns:aink="http://schemas.microsoft.com/office/drawing/2016/ink" xmlns:am3d="http://schemas.microsoft.com/office/drawing/2017/model3d" xmlns:o="urn:schemas-microsoft-com:office:office" xmlns:oel="http://schemas.microsoft.com/office/2019/extlst" xmlns:r="http://schemas.openxmlformats.org/officeDocument/2006/relationships" xmlns:m="http://schemas.openxmlformats.org/officeDocument/2006/math" xmlns:v="urn:schemas-microsoft-com:vml" xmlns:wp14="http://schemas.microsoft.com/office/word/2010/wordprocessingDrawing" xmlns:wp="http://schemas.openxmlformats.org/drawingml/2006/wordprocessingDrawing" xmlns:w10="urn:schemas-microsoft-com:office:word" xmlns:w="http://schemas.openxmlformats.org/wordprocessingml/2006/main" xmlns:w14="http://schemas.microsoft.com/office/word/2010/wordml" xmlns:w15="http://schemas.microsoft.com/office/word/2012/wordml" xmlns:w16cex="http://schemas.microsoft.com/office/word/2018/wordml/cex" xmlns:w16cid="http://schemas.microsoft.com/office/word/2016/wordml/cid" xmlns:w16="http://schemas.microsoft.com/office/word/2018/wordml" xmlns:w16sdtdh="http://schemas.microsoft.com/office/word/2020/wordml/sdtdatahash" xmlns:w16se="http://schemas.microsoft.com/office/word/2015/wordml/symex" xmlns:wpg="http://schemas.microsoft.com/office/word/2010/wordprocessingGroup" xmlns:wpi="http://schemas.microsoft.com/office/word/2010/wordprocessingInk" xmlns:wne="http://schemas.microsoft.com/office/word/2006/wordml" xmlns:wps="http://schemas.microsoft.com/office/word/2010/wordprocessingShape" mc:Ignorable="w14 w15 w16se w16cid w16 w16cex w16sdtdh wp14">
+<w:hdr xmlns:wpc="http://schemas.microsoft.com/office/word/2010/wordprocessingCanvas" xmlns:mc="http://schemas.openxmlformats.org/markup-compatibility/2006" xmlns:o="urn:schemas-microsoft-com:office:office" xmlns:r="http://schemas.openxmlformats.org/officeDocument/2006/relationships" xmlns:m="http://schemas.openxmlformats.org/officeDocument/2006/math" xmlns:v="urn:schemas-microsoft-com:vml" xmlns:wp14="http://schemas.microsoft.com/office/word/2010/wordprocessingDrawing" xmlns:wp="http://schemas.openxmlformats.org/drawingml/2006/wordprocessingDrawing" xmlns:w10="urn:schemas-microsoft-com:office:word" xmlns:w="http://schemas.openxmlformats.org/wordprocessingml/2006/main" xmlns:w14="http://schemas.microsoft.com/office/word/2010/wordml" xmlns:w15="http://schemas.microsoft.com/office/word/2012/wordml" xmlns:wpg="http://schemas.microsoft.com/office/word/2010/wordprocessingGroup" xmlns:wpi="http://schemas.microsoft.com/office/word/2010/wordprocessingInk" xmlns:wne="http://schemas.microsoft.com/office/word/2006/wordml" xmlns:wps="http://schemas.microsoft.com/office/word/2010/wordprocessingShape" mc:Ignorable="w14 w15 wp14">
   <w:p>
     <w:pPr>
       <w:pStyle w:val="Cabealho"/>
@@ -11124,7 +11160,7 @@
 </file>
 
 <file path=word/numbering.xml><?xml version="1.0" encoding="utf-8"?>
-<w:numbering xmlns:wpc="http://schemas.microsoft.com/office/word/2010/wordprocessingCanvas" xmlns:cx="http://schemas.microsoft.com/office/drawing/2014/chartex" xmlns:cx1="http://schemas.microsoft.com/office/drawing/2015/9/8/chartex" xmlns:cx2="http://schemas.microsoft.com/office/drawing/2015/10/21/chartex" xmlns:cx3="http://schemas.microsoft.com/office/drawing/2016/5/9/chartex" xmlns:cx4="http://schemas.microsoft.com/office/drawing/2016/5/10/chartex" xmlns:cx5="http://schemas.microsoft.com/office/drawing/2016/5/11/chartex" xmlns:cx6="http://schemas.microsoft.com/office/drawing/2016/5/12/chartex" xmlns:cx7="http://schemas.microsoft.com/office/drawing/2016/5/13/chartex" xmlns:cx8="http://schemas.microsoft.com/office/drawing/2016/5/14/chartex" xmlns:mc="http://schemas.openxmlformats.org/markup-compatibility/2006" xmlns:aink="http://schemas.microsoft.com/office/drawing/2016/ink" xmlns:am3d="http://schemas.microsoft.com/office/drawing/2017/model3d" xmlns:o="urn:schemas-microsoft-com:office:office" xmlns:oel="http://schemas.microsoft.com/office/2019/extlst" xmlns:r="http://schemas.openxmlformats.org/officeDocument/2006/relationships" xmlns:m="http://schemas.openxmlformats.org/officeDocument/2006/math" xmlns:v="urn:schemas-microsoft-com:vml" xmlns:wp14="http://schemas.microsoft.com/office/word/2010/wordprocessingDrawing" xmlns:wp="http://schemas.openxmlformats.org/drawingml/2006/wordprocessingDrawing" xmlns:w10="urn:schemas-microsoft-com:office:word" xmlns:w="http://schemas.openxmlformats.org/wordprocessingml/2006/main" xmlns:w14="http://schemas.microsoft.com/office/word/2010/wordml" xmlns:w15="http://schemas.microsoft.com/office/word/2012/wordml" xmlns:w16cex="http://schemas.microsoft.com/office/word/2018/wordml/cex" xmlns:w16cid="http://schemas.microsoft.com/office/word/2016/wordml/cid" xmlns:w16="http://schemas.microsoft.com/office/word/2018/wordml" xmlns:w16sdtdh="http://schemas.microsoft.com/office/word/2020/wordml/sdtdatahash" xmlns:w16se="http://schemas.microsoft.com/office/word/2015/wordml/symex" xmlns:wpg="http://schemas.microsoft.com/office/word/2010/wordprocessingGroup" xmlns:wpi="http://schemas.microsoft.com/office/word/2010/wordprocessingInk" xmlns:wne="http://schemas.microsoft.com/office/word/2006/wordml" xmlns:wps="http://schemas.microsoft.com/office/word/2010/wordprocessingShape" mc:Ignorable="w14 w15 w16se w16cid w16 w16cex w16sdtdh wp14">
+<w:numbering xmlns:wpc="http://schemas.microsoft.com/office/word/2010/wordprocessingCanvas" xmlns:mc="http://schemas.openxmlformats.org/markup-compatibility/2006" xmlns:o="urn:schemas-microsoft-com:office:office" xmlns:r="http://schemas.openxmlformats.org/officeDocument/2006/relationships" xmlns:m="http://schemas.openxmlformats.org/officeDocument/2006/math" xmlns:v="urn:schemas-microsoft-com:vml" xmlns:wp14="http://schemas.microsoft.com/office/word/2010/wordprocessingDrawing" xmlns:wp="http://schemas.openxmlformats.org/drawingml/2006/wordprocessingDrawing" xmlns:w10="urn:schemas-microsoft-com:office:word" xmlns:w="http://schemas.openxmlformats.org/wordprocessingml/2006/main" xmlns:w14="http://schemas.microsoft.com/office/word/2010/wordml" xmlns:w15="http://schemas.microsoft.com/office/word/2012/wordml" xmlns:wpg="http://schemas.microsoft.com/office/word/2010/wordprocessingGroup" xmlns:wpi="http://schemas.microsoft.com/office/word/2010/wordprocessingInk" xmlns:wne="http://schemas.microsoft.com/office/word/2006/wordml" xmlns:wps="http://schemas.microsoft.com/office/word/2010/wordprocessingShape" mc:Ignorable="w14 w15 wp14">
   <w:abstractNum w:abstractNumId="0" w15:restartNumberingAfterBreak="0">
     <w:nsid w:val="0C8C0C12"/>
     <w:multiLevelType w:val="hybridMultilevel"/>
@@ -11534,23 +11570,23 @@
       </w:pPr>
     </w:lvl>
   </w:abstractNum>
-  <w:num w:numId="1" w16cid:durableId="1743284659">
+  <w:num w:numId="1">
     <w:abstractNumId w:val="1"/>
   </w:num>
-  <w:num w:numId="2" w16cid:durableId="469439677">
+  <w:num w:numId="2">
     <w:abstractNumId w:val="3"/>
   </w:num>
-  <w:num w:numId="3" w16cid:durableId="1001543439">
+  <w:num w:numId="3">
     <w:abstractNumId w:val="0"/>
   </w:num>
-  <w:num w:numId="4" w16cid:durableId="2063206691">
+  <w:num w:numId="4">
     <w:abstractNumId w:val="2"/>
   </w:num>
 </w:numbering>
 </file>
 
 <file path=word/styles.xml><?xml version="1.0" encoding="utf-8"?>
-<w:styles xmlns:mc="http://schemas.openxmlformats.org/markup-compatibility/2006" xmlns:r="http://schemas.openxmlformats.org/officeDocument/2006/relationships" xmlns:w="http://schemas.openxmlformats.org/wordprocessingml/2006/main" xmlns:w14="http://schemas.microsoft.com/office/word/2010/wordml" xmlns:w15="http://schemas.microsoft.com/office/word/2012/wordml" xmlns:w16cex="http://schemas.microsoft.com/office/word/2018/wordml/cex" xmlns:w16cid="http://schemas.microsoft.com/office/word/2016/wordml/cid" xmlns:w16="http://schemas.microsoft.com/office/word/2018/wordml" xmlns:w16sdtdh="http://schemas.microsoft.com/office/word/2020/wordml/sdtdatahash" xmlns:w16se="http://schemas.microsoft.com/office/word/2015/wordml/symex" mc:Ignorable="w14 w15 w16se w16cid w16 w16cex w16sdtdh">
+<w:styles xmlns:mc="http://schemas.openxmlformats.org/markup-compatibility/2006" xmlns:r="http://schemas.openxmlformats.org/officeDocument/2006/relationships" xmlns:w="http://schemas.openxmlformats.org/wordprocessingml/2006/main" xmlns:w14="http://schemas.microsoft.com/office/word/2010/wordml" xmlns:w15="http://schemas.microsoft.com/office/word/2012/wordml" mc:Ignorable="w14 w15">
   <w:docDefaults>
     <w:rPrDefault>
       <w:rPr>
@@ -11568,7 +11604,7 @@
       </w:pPr>
     </w:pPrDefault>
   </w:docDefaults>
-  <w:latentStyles w:defLockedState="0" w:defUIPriority="99" w:defSemiHidden="0" w:defUnhideWhenUsed="0" w:defQFormat="0" w:count="376">
+  <w:latentStyles w:defLockedState="0" w:defUIPriority="99" w:defSemiHidden="0" w:defUnhideWhenUsed="0" w:defQFormat="0" w:count="371">
     <w:lsdException w:name="Normal" w:uiPriority="0" w:qFormat="1"/>
     <w:lsdException w:name="heading 1" w:uiPriority="9" w:qFormat="1"/>
     <w:lsdException w:name="heading 2" w:semiHidden="1" w:uiPriority="9" w:unhideWhenUsed="1" w:qFormat="1"/>
@@ -11940,11 +11976,6 @@
     <w:lsdException w:name="List Table 5 Dark Accent 6" w:uiPriority="50"/>
     <w:lsdException w:name="List Table 6 Colorful Accent 6" w:uiPriority="51"/>
     <w:lsdException w:name="List Table 7 Colorful Accent 6" w:uiPriority="52"/>
-    <w:lsdException w:name="Mention" w:semiHidden="1" w:unhideWhenUsed="1"/>
-    <w:lsdException w:name="Smart Hyperlink" w:semiHidden="1" w:unhideWhenUsed="1"/>
-    <w:lsdException w:name="Hashtag" w:semiHidden="1" w:unhideWhenUsed="1"/>
-    <w:lsdException w:name="Unresolved Mention" w:semiHidden="1" w:unhideWhenUsed="1"/>
-    <w:lsdException w:name="Smart Link" w:semiHidden="1" w:unhideWhenUsed="1"/>
   </w:latentStyles>
   <w:style w:type="paragraph" w:default="1" w:styleId="Normal">
     <w:name w:val="Normal"/>
@@ -12528,10 +12559,6 @@
 </file>
 
 <file path=customXml/item1.xml><?xml version="1.0" encoding="utf-8"?>
-<b:Sources xmlns:b="http://schemas.openxmlformats.org/officeDocument/2006/bibliography" xmlns="http://schemas.openxmlformats.org/officeDocument/2006/bibliography" SelectedStyle="\APASixthEditionOfficeOnline.xsl" StyleName="APA" Version="6"/>
-</file>
-
-<file path=customXml/item2.xml><?xml version="1.0" encoding="utf-8"?>
 <p:properties xmlns:p="http://schemas.microsoft.com/office/2006/metadata/properties" xmlns:xsi="http://www.w3.org/2001/XMLSchema-instance" xmlns:pc="http://schemas.microsoft.com/office/infopath/2007/PartnerControls">
   <documentManagement>
     <lcf76f155ced4ddcb4097134ff3c332f xmlns="80b4d658-9f62-4785-bd5a-a775022202ea">
@@ -12542,7 +12569,7 @@
 </p:properties>
 </file>
 
-<file path=customXml/item3.xml><?xml version="1.0" encoding="utf-8"?>
+<file path=customXml/item2.xml><?xml version="1.0" encoding="utf-8"?>
 <ct:contentTypeSchema xmlns:ct="http://schemas.microsoft.com/office/2006/metadata/contentType" xmlns:ma="http://schemas.microsoft.com/office/2006/metadata/properties/metaAttributes" ct:_="" ma:_="" ma:contentTypeName="Documento" ma:contentTypeID="0x010100CE71548F2751A84F820647FEF6C389B0" ma:contentTypeVersion="13" ma:contentTypeDescription="Crie um novo documento." ma:contentTypeScope="" ma:versionID="2bc4f1266f561e35a23c17bbe14c5903">
   <xsd:schema xmlns:xsd="http://www.w3.org/2001/XMLSchema" xmlns:xs="http://www.w3.org/2001/XMLSchema" xmlns:p="http://schemas.microsoft.com/office/2006/metadata/properties" xmlns:ns2="80b4d658-9f62-4785-bd5a-a775022202ea" xmlns:ns3="cadd5f20-ddf6-4d1c-a16e-d2034369b1e3" targetNamespace="http://schemas.microsoft.com/office/2006/metadata/properties" ma:root="true" ma:fieldsID="a14b1b5d7bdcc904b3099421c810bc1b" ns2:_="" ns3:_="">
     <xsd:import namespace="80b4d658-9f62-4785-bd5a-a775022202ea"/>
@@ -12765,7 +12792,7 @@
 </ct:contentTypeSchema>
 </file>
 
-<file path=customXml/item4.xml><?xml version="1.0" encoding="utf-8"?>
+<file path=customXml/item3.xml><?xml version="1.0" encoding="utf-8"?>
 <?mso-contentType ?>
 <FormTemplates xmlns="http://schemas.microsoft.com/sharepoint/v3/contenttype/forms">
   <Display>DocumentLibraryForm</Display>
@@ -12774,32 +12801,22 @@
 </FormTemplates>
 </file>
 
+<file path=customXml/item4.xml><?xml version="1.0" encoding="utf-8"?>
+<b:Sources xmlns:b="http://schemas.openxmlformats.org/officeDocument/2006/bibliography" xmlns="http://schemas.openxmlformats.org/officeDocument/2006/bibliography" SelectedStyle="\APASixthEditionOfficeOnline.xsl" StyleName="APA" Version="6"/>
+</file>
+
 <file path=customXml/itemProps1.xml><?xml version="1.0" encoding="utf-8"?>
-<ds:datastoreItem xmlns:ds="http://schemas.openxmlformats.org/officeDocument/2006/customXml" ds:itemID="{0FF7AFEF-622F-47EE-A26D-35DD05E2D670}">
+<ds:datastoreItem xmlns:ds="http://schemas.openxmlformats.org/officeDocument/2006/customXml" ds:itemID="{75175CAE-5449-4788-8CA7-AC714BB38EB2}">
   <ds:schemaRefs>
-    <ds:schemaRef ds:uri="http://schemas.openxmlformats.org/officeDocument/2006/bibliography"/>
+    <ds:schemaRef ds:uri="http://schemas.microsoft.com/office/2006/metadata/properties"/>
+    <ds:schemaRef ds:uri="http://schemas.microsoft.com/office/infopath/2007/PartnerControls"/>
+    <ds:schemaRef ds:uri="80b4d658-9f62-4785-bd5a-a775022202ea"/>
+    <ds:schemaRef ds:uri="cadd5f20-ddf6-4d1c-a16e-d2034369b1e3"/>
   </ds:schemaRefs>
 </ds:datastoreItem>
 </file>
 
 <file path=customXml/itemProps2.xml><?xml version="1.0" encoding="utf-8"?>
-<ds:datastoreItem xmlns:ds="http://schemas.openxmlformats.org/officeDocument/2006/customXml" ds:itemID="{75175CAE-5449-4788-8CA7-AC714BB38EB2}">
-  <ds:schemaRefs>
-    <ds:schemaRef ds:uri="http://purl.org/dc/elements/1.1/"/>
-    <ds:schemaRef ds:uri="http://schemas.microsoft.com/office/2006/documentManagement/types"/>
-    <ds:schemaRef ds:uri="80b4d658-9f62-4785-bd5a-a775022202ea"/>
-    <ds:schemaRef ds:uri="http://purl.org/dc/dcmitype/"/>
-    <ds:schemaRef ds:uri="http://schemas.microsoft.com/office/2006/metadata/properties"/>
-    <ds:schemaRef ds:uri="http://www.w3.org/XML/1998/namespace"/>
-    <ds:schemaRef ds:uri="http://schemas.openxmlformats.org/package/2006/metadata/core-properties"/>
-    <ds:schemaRef ds:uri="http://schemas.microsoft.com/office/infopath/2007/PartnerControls"/>
-    <ds:schemaRef ds:uri="cadd5f20-ddf6-4d1c-a16e-d2034369b1e3"/>
-    <ds:schemaRef ds:uri="http://purl.org/dc/terms/"/>
-  </ds:schemaRefs>
-</ds:datastoreItem>
-</file>
-
-<file path=customXml/itemProps3.xml><?xml version="1.0" encoding="utf-8"?>
 <ds:datastoreItem xmlns:ds="http://schemas.openxmlformats.org/officeDocument/2006/customXml" ds:itemID="{A459913B-8E18-4062-B4D3-3A109DBBBFA1}">
   <ds:schemaRefs>
     <ds:schemaRef ds:uri="http://schemas.microsoft.com/office/2006/metadata/contentType"/>
@@ -12818,10 +12835,18 @@
 </ds:datastoreItem>
 </file>
 
-<file path=customXml/itemProps4.xml><?xml version="1.0" encoding="utf-8"?>
+<file path=customXml/itemProps3.xml><?xml version="1.0" encoding="utf-8"?>
 <ds:datastoreItem xmlns:ds="http://schemas.openxmlformats.org/officeDocument/2006/customXml" ds:itemID="{4AB44836-C47A-4B97-B3B8-38117BB4733F}">
   <ds:schemaRefs>
     <ds:schemaRef ds:uri="http://schemas.microsoft.com/sharepoint/v3/contenttype/forms"/>
   </ds:schemaRefs>
 </ds:datastoreItem>
+</file>
+
+<file path=customXml/itemProps4.xml><?xml version="1.0" encoding="utf-8"?>
+<ds:datastoreItem xmlns:ds="http://schemas.openxmlformats.org/officeDocument/2006/customXml" ds:itemID="{A0D4ECDB-26BF-4A58-A182-421838370447}">
+  <ds:schemaRefs>
+    <ds:schemaRef ds:uri="http://schemas.openxmlformats.org/officeDocument/2006/bibliography"/>
+  </ds:schemaRefs>
+</ds:datastoreItem>
 </file>
</xml_diff>